<commit_message>
Karte in die Software einbinden
</commit_message>
<xml_diff>
--- a/KarteInfopoints/Karte_CowView.docx
+++ b/KarteInfopoints/Karte_CowView.docx
@@ -2,10 +2,71 @@
 <file path=word/document.xml><?xml version="1.0" encoding="utf-8"?>
 <w:document xmlns:wpc="http://schemas.microsoft.com/office/word/2010/wordprocessingCanvas" xmlns:cx="http://schemas.microsoft.com/office/drawing/2014/chartex" xmlns:cx1="http://schemas.microsoft.com/office/drawing/2015/9/8/chartex" xmlns:cx2="http://schemas.microsoft.com/office/drawing/2015/10/21/chartex" xmlns:cx3="http://schemas.microsoft.com/office/drawing/2016/5/9/chartex" xmlns:cx4="http://schemas.microsoft.com/office/drawing/2016/5/10/chartex" xmlns:cx5="http://schemas.microsoft.com/office/drawing/2016/5/11/chartex" xmlns:cx6="http://schemas.microsoft.com/office/drawing/2016/5/12/chartex" xmlns:cx7="http://schemas.microsoft.com/office/drawing/2016/5/13/chartex" xmlns:cx8="http://schemas.microsoft.com/office/drawing/2016/5/14/chartex" xmlns:mc="http://schemas.openxmlformats.org/markup-compatibility/2006" xmlns:aink="http://schemas.microsoft.com/office/drawing/2016/ink" xmlns:am3d="http://schemas.microsoft.com/office/drawing/2017/model3d" xmlns:o="urn:schemas-microsoft-com:office:office" xmlns:r="http://schemas.openxmlformats.org/officeDocument/2006/relationships" xmlns:m="http://schemas.openxmlformats.org/officeDocument/2006/math" xmlns:v="urn:schemas-microsoft-com:vml" xmlns:wp14="http://schemas.microsoft.com/office/word/2010/wordprocessingDrawing" xmlns:wp="http://schemas.openxmlformats.org/drawingml/2006/wordprocessingDrawing" xmlns:w10="urn:schemas-microsoft-com:office:word" xmlns:w="http://schemas.openxmlformats.org/wordprocessingml/2006/main" xmlns:w14="http://schemas.microsoft.com/office/word/2010/wordml" xmlns:w15="http://schemas.microsoft.com/office/word/2012/wordml" xmlns:w16cid="http://schemas.microsoft.com/office/word/2016/wordml/cid" xmlns:w16se="http://schemas.microsoft.com/office/word/2015/wordml/symex" xmlns:wpg="http://schemas.microsoft.com/office/word/2010/wordprocessingGroup" xmlns:wpi="http://schemas.microsoft.com/office/word/2010/wordprocessingInk" xmlns:wne="http://schemas.microsoft.com/office/word/2006/wordml" xmlns:wps="http://schemas.microsoft.com/office/word/2010/wordprocessingShape" mc:Ignorable="w14 w15 w16se w16cid wp14">
   <w:body>
+    <w:p>
+      <w:pPr>
+        <w:jc w:val="center"/>
+        <w:rPr>
+          <w:rFonts w:ascii="Arial" w:hAnsi="Arial" w:cs="Arial"/>
+          <w:b/>
+          <w:bCs/>
+          <w:sz w:val="24"/>
+          <w:szCs w:val="24"/>
+        </w:rPr>
+      </w:pPr>
+      <w:r>
+        <w:rPr>
+          <w:rFonts w:ascii="Arial" w:hAnsi="Arial" w:cs="Arial"/>
+          <w:b/>
+          <w:bCs/>
+          <w:sz w:val="24"/>
+          <w:szCs w:val="24"/>
+        </w:rPr>
+        <w:t xml:space="preserve">MAP </w:t>
+      </w:r>
+      <w:r>
+        <w:rPr>
+          <w:rFonts w:ascii="Arial" w:hAnsi="Arial" w:cs="Arial"/>
+          <w:b/>
+          <w:bCs/>
+          <w:sz w:val="24"/>
+          <w:szCs w:val="24"/>
+        </w:rPr>
+        <w:t>–</w:t>
+      </w:r>
+      <w:r>
+        <w:rPr>
+          <w:rFonts w:ascii="Arial" w:hAnsi="Arial" w:cs="Arial"/>
+          <w:b/>
+          <w:bCs/>
+          <w:sz w:val="24"/>
+          <w:szCs w:val="24"/>
+        </w:rPr>
+        <w:t xml:space="preserve"> </w:t>
+      </w:r>
+      <w:proofErr w:type="spellStart"/>
+      <w:r>
+        <w:rPr>
+          <w:rFonts w:ascii="Arial" w:hAnsi="Arial" w:cs="Arial"/>
+          <w:b/>
+          <w:bCs/>
+          <w:sz w:val="24"/>
+          <w:szCs w:val="24"/>
+        </w:rPr>
+        <w:t>CowView</w:t>
+      </w:r>
+      <w:proofErr w:type="spellEnd"/>
+    </w:p>
     <w:bookmarkStart w:id="0" w:name="_GoBack"/>
     <w:p>
+      <w:pPr>
+        <w:rPr>
+          <w:rFonts w:ascii="Arial" w:hAnsi="Arial" w:cs="Arial"/>
+          <w:sz w:val="24"/>
+          <w:szCs w:val="24"/>
+        </w:rPr>
+      </w:pPr>
       <w:r>
-        <w:object w:dxaOrig="29820" w:dyaOrig="18325" w14:anchorId="7C104911">
+        <w:object w:dxaOrig="29820" w:dyaOrig="18325">
           <v:shapetype id="_x0000_t75" coordsize="21600,21600" o:spt="75" o:preferrelative="t" path="m@4@5l@4@11@9@11@9@5xe" filled="f" stroked="f">
             <v:stroke joinstyle="miter"/>
             <v:formulas>
@@ -25,10 +86,10 @@
             <v:path o:extrusionok="f" gradientshapeok="t" o:connecttype="rect"/>
             <o:lock v:ext="edit" aspectratio="t"/>
           </v:shapetype>
-          <v:shape id="_x0000_i1040" type="#_x0000_t75" style="width:453pt;height:425.4pt" o:ole="">
+          <v:shape id="_x0000_i1025" type="#_x0000_t75" style="width:468pt;height:418.8pt" o:ole="">
             <v:imagedata r:id="rId4" o:title=""/>
           </v:shape>
-          <o:OLEObject Type="Embed" ProgID="Visio.Drawing.15" ShapeID="_x0000_i1040" DrawAspect="Content" ObjectID="_1624435541" r:id="rId5"/>
+          <o:OLEObject Type="Embed" ProgID="Visio.Drawing.15" ShapeID="_x0000_i1025" DrawAspect="Content" ObjectID="_1624864357" r:id="rId5"/>
         </w:object>
       </w:r>
       <w:bookmarkEnd w:id="0"/>

</xml_diff>